<commit_message>
Implement code changes to enhance functionality and improve performance. Updated Readme File, Edited project_documentation files to improve readabiity and did the same for the prompt_structure files.
</commit_message>
<xml_diff>
--- a/neural-booker-docs/documentation/Prompt_Structure.docx
+++ b/neural-booker-docs/documentation/Prompt_Structure.docx
@@ -3,16 +3,31 @@
 <w:document xmlns:wpc="http://schemas.microsoft.com/office/word/2010/wordprocessingCanvas" xmlns:cx="http://schemas.microsoft.com/office/drawing/2014/chartex" xmlns:cx1="http://schemas.microsoft.com/office/drawing/2015/9/8/chartex" xmlns:cx2="http://schemas.microsoft.com/office/drawing/2015/10/21/chartex" xmlns:cx3="http://schemas.microsoft.com/office/drawing/2016/5/9/chartex" xmlns:cx4="http://schemas.microsoft.com/office/drawing/2016/5/10/chartex" xmlns:cx5="http://schemas.microsoft.com/office/drawing/2016/5/11/chartex" xmlns:cx6="http://schemas.microsoft.com/office/drawing/2016/5/12/chartex" xmlns:cx7="http://schemas.microsoft.com/office/drawing/2016/5/13/chartex" xmlns:cx8="http://schemas.microsoft.com/office/drawing/2016/5/14/chartex" xmlns:mc="http://schemas.openxmlformats.org/markup-compatibility/2006" xmlns:aink="http://schemas.microsoft.com/office/drawing/2016/ink" xmlns:am3d="http://schemas.microsoft.com/office/drawing/2017/model3d" xmlns:o="urn:schemas-microsoft-com:office:office" xmlns:oel="http://schemas.microsoft.com/office/2019/extlst" xmlns:r="http://schemas.openxmlformats.org/officeDocument/2006/relationships" xmlns:m="http://schemas.openxmlformats.org/officeDocument/2006/math" xmlns:v="urn:schemas-microsoft-com:vml" xmlns:wp14="http://schemas.microsoft.com/office/word/2010/wordprocessingDrawing" xmlns:wp="http://schemas.openxmlformats.org/drawingml/2006/wordprocessingDrawing" xmlns:w10="urn:schemas-microsoft-com:office:word" xmlns:w="http://schemas.openxmlformats.org/wordprocessingml/2006/main" xmlns:w14="http://schemas.microsoft.com/office/word/2010/wordml" xmlns:w15="http://schemas.microsoft.com/office/word/2012/wordml" xmlns:w16cex="http://schemas.microsoft.com/office/word/2018/wordml/cex" xmlns:w16cid="http://schemas.microsoft.com/office/word/2016/wordml/cid" xmlns:w16="http://schemas.microsoft.com/office/word/2018/wordml" xmlns:w16du="http://schemas.microsoft.com/office/word/2023/wordml/word16du" xmlns:w16sdtdh="http://schemas.microsoft.com/office/word/2020/wordml/sdtdatahash" xmlns:w16sdtfl="http://schemas.microsoft.com/office/word/2024/wordml/sdtformatlock" xmlns:w16se="http://schemas.microsoft.com/office/word/2015/wordml/symex" xmlns:wpg="http://schemas.microsoft.com/office/word/2010/wordprocessingGroup" xmlns:wpi="http://schemas.microsoft.com/office/word/2010/wordprocessingInk" xmlns:wne="http://schemas.microsoft.com/office/word/2006/wordml" xmlns:wps="http://schemas.microsoft.com/office/word/2010/wordprocessingShape" mc:Ignorable="w14 w15 w16se w16cid w16 w16cex w16sdtdh w16sdtfl w16du wp14">
   <w:body>
     <w:p>
-      <w:r>
+      <w:pPr>
         <w:rPr>
+          <w:rFonts w:ascii="Georgia" w:hAnsi="Georgia"/>
+        </w:rPr>
+      </w:pPr>
+      <w:r>
+        <w:rPr>
+          <w:rFonts w:ascii="Georgia" w:hAnsi="Georgia"/>
           <w:b/>
           <w:bCs/>
+          <w:sz w:val="28"/>
+          <w:szCs w:val="24"/>
         </w:rPr>
         <w:t>Knutsford Booking</w:t>
       </w:r>
-      <w:r>
-        <w:br/>
-      </w:r>
+    </w:p>
+    <w:p>
+      <w:pPr>
+        <w:pStyle w:val="ListParagraph"/>
+        <w:numPr>
+          <w:ilvl w:val="0"/>
+          <w:numId w:val="1"/>
+        </w:numPr>
+        <w:spacing w:line="480" w:lineRule="auto"/>
+      </w:pPr>
       <w:r>
         <w:t xml:space="preserve">List all Knutsford Express </w:t>
       </w:r>
@@ -20,89 +35,119 @@
         <w:t>schedule.</w:t>
       </w:r>
     </w:p>
+    <w:p>
+      <w:pPr>
+        <w:pStyle w:val="ListParagraph"/>
+        <w:numPr>
+          <w:ilvl w:val="0"/>
+          <w:numId w:val="1"/>
+        </w:numPr>
+        <w:spacing w:line="480" w:lineRule="auto"/>
+      </w:pPr>
+      <w:r>
+        <w:t>What is the schedule for Knutsford Express from Montego Bay to Kingston on</w:t>
+      </w:r>
+      <w:r>
+        <w:t xml:space="preserve"> Apr</w:t>
+      </w:r>
+      <w:r>
+        <w:t xml:space="preserve"> 21, 2025</w:t>
+      </w:r>
+      <w:r>
+        <w:t xml:space="preserve"> </w:t>
+      </w:r>
+      <w:r>
+        <w:t>?</w:t>
+      </w:r>
+    </w:p>
+    <w:p>
+      <w:pPr>
+        <w:pStyle w:val="ListParagraph"/>
+        <w:numPr>
+          <w:ilvl w:val="0"/>
+          <w:numId w:val="1"/>
+        </w:numPr>
+        <w:spacing w:line="480" w:lineRule="auto"/>
+      </w:pPr>
+      <w:r>
+        <w:t xml:space="preserve">Book a Knutsford Express ticket from Montego Bay to Kingston on </w:t>
+      </w:r>
+      <w:r>
+        <w:t>Apr</w:t>
+      </w:r>
+      <w:r>
+        <w:t xml:space="preserve"> 21, 2025 at </w:t>
+      </w:r>
+      <w:r>
+        <w:t>9</w:t>
+      </w:r>
+      <w:r>
+        <w:t>:00 AM for 2 adults</w:t>
+      </w:r>
+      <w:r>
+        <w:t>.</w:t>
+      </w:r>
+    </w:p>
+    <w:p>
+      <w:pPr>
+        <w:pStyle w:val="ListParagraph"/>
+        <w:numPr>
+          <w:ilvl w:val="0"/>
+          <w:numId w:val="1"/>
+        </w:numPr>
+        <w:spacing w:line="480" w:lineRule="auto"/>
+      </w:pPr>
+      <w:r>
+        <w:t>Confirm the Knutsford Express booking</w:t>
+      </w:r>
+      <w:r>
+        <w:t xml:space="preserve"> for rob_jam1.</w:t>
+      </w:r>
+    </w:p>
     <w:p/>
     <w:p>
-      <w:r>
-        <w:t>What is the schedule for Knutsford Express from Montego Bay to Kingston on</w:t>
-      </w:r>
-      <w:r>
-        <w:t xml:space="preserve"> Apr</w:t>
-      </w:r>
-      <w:r>
-        <w:t xml:space="preserve"> 21, </w:t>
-      </w:r>
-      <w:proofErr w:type="gramStart"/>
-      <w:r>
-        <w:t>2025</w:t>
-      </w:r>
-      <w:r>
-        <w:t xml:space="preserve"> </w:t>
-      </w:r>
-      <w:r>
-        <w:t>?</w:t>
-      </w:r>
-      <w:proofErr w:type="gramEnd"/>
-    </w:p>
-    <w:p/>
-    <w:p>
-      <w:r>
-        <w:t xml:space="preserve">Book a Knutsford Express ticket from Montego Bay to Kingston on </w:t>
-      </w:r>
-      <w:r>
-        <w:t>Apr</w:t>
-      </w:r>
-      <w:r>
-        <w:t xml:space="preserve"> 21, </w:t>
-      </w:r>
-      <w:proofErr w:type="gramStart"/>
-      <w:r>
-        <w:t>2025</w:t>
-      </w:r>
-      <w:proofErr w:type="gramEnd"/>
-      <w:r>
-        <w:t xml:space="preserve"> at </w:t>
-      </w:r>
-      <w:r>
-        <w:t>9</w:t>
-      </w:r>
-      <w:r>
-        <w:t>:00 AM for 2 adults</w:t>
-      </w:r>
-      <w:r>
-        <w:t>.</w:t>
-      </w:r>
-    </w:p>
-    <w:p/>
-    <w:p>
-      <w:r>
-        <w:t>Confirm the Knutsford Express booking</w:t>
-      </w:r>
-      <w:r>
-        <w:t xml:space="preserve"> for rob_jam1.</w:t>
-      </w:r>
-    </w:p>
-    <w:p/>
-    <w:p>
       <w:pPr>
         <w:rPr>
+          <w:rFonts w:ascii="Georgia" w:hAnsi="Georgia"/>
           <w:b/>
           <w:bCs/>
+          <w:sz w:val="28"/>
+          <w:szCs w:val="24"/>
         </w:rPr>
       </w:pPr>
       <w:r>
         <w:rPr>
+          <w:rFonts w:ascii="Georgia" w:hAnsi="Georgia"/>
           <w:b/>
           <w:bCs/>
+          <w:sz w:val="28"/>
+          <w:szCs w:val="24"/>
         </w:rPr>
         <w:t>Concerts</w:t>
       </w:r>
     </w:p>
     <w:p>
+      <w:pPr>
+        <w:pStyle w:val="ListParagraph"/>
+        <w:numPr>
+          <w:ilvl w:val="0"/>
+          <w:numId w:val="2"/>
+        </w:numPr>
+        <w:spacing w:line="480" w:lineRule="auto"/>
+      </w:pPr>
       <w:r>
         <w:t>List Concerts in Kingston, Jamaica.</w:t>
       </w:r>
     </w:p>
     <w:p>
+      <w:pPr>
+        <w:pStyle w:val="ListParagraph"/>
+        <w:numPr>
+          <w:ilvl w:val="0"/>
+          <w:numId w:val="2"/>
+        </w:numPr>
+        <w:spacing w:line="480" w:lineRule="auto"/>
+      </w:pPr>
       <w:r>
         <w:t xml:space="preserve">Book </w:t>
       </w:r>
@@ -110,345 +155,7 @@
         <w:t>2</w:t>
       </w:r>
       <w:r>
-        <w:t xml:space="preserve"> tickets for Reggae </w:t>
-      </w:r>
-      <w:proofErr w:type="spellStart"/>
-      <w:r>
-        <w:t>Sumfest</w:t>
-      </w:r>
-      <w:proofErr w:type="spellEnd"/>
-      <w:r>
-        <w:t xml:space="preserve"> on July 21, 2025.</w:t>
-      </w:r>
-    </w:p>
-    <w:p>
-      <w:pPr>
-        <w:rPr>
-          <w:u w:val="single"/>
-        </w:rPr>
-      </w:pPr>
-      <w:r>
-        <w:rPr>
-          <w:u w:val="single"/>
-        </w:rPr>
-        <w:t>OR</w:t>
-      </w:r>
-    </w:p>
-    <w:p>
-      <w:pPr>
-        <w:rPr>
-          <w:u w:val="single"/>
-        </w:rPr>
-      </w:pPr>
-      <w:r>
-        <w:t xml:space="preserve">Book </w:t>
-      </w:r>
-      <w:r>
-        <w:t>2</w:t>
-      </w:r>
-      <w:r>
-        <w:t xml:space="preserve"> tickets for Reggae </w:t>
-      </w:r>
-      <w:proofErr w:type="spellStart"/>
-      <w:r>
-        <w:t>Sumfest</w:t>
-      </w:r>
-      <w:proofErr w:type="spellEnd"/>
-      <w:r>
-        <w:t>.</w:t>
-      </w:r>
-    </w:p>
-    <w:p>
-      <w:r>
-        <w:t>B</w:t>
-      </w:r>
-      <w:r>
-        <w:t xml:space="preserve">ook two General Admission tickets for Reggae </w:t>
-      </w:r>
-      <w:proofErr w:type="spellStart"/>
-      <w:r>
-        <w:t>Sumfest</w:t>
-      </w:r>
-      <w:proofErr w:type="spellEnd"/>
-      <w:r>
-        <w:t xml:space="preserve"> on July 21, 2025</w:t>
-      </w:r>
-      <w:r>
-        <w:t>.</w:t>
-      </w:r>
-    </w:p>
-    <w:p>
-      <w:r>
-        <w:t>Confirm the booking for rob_jam1.</w:t>
-      </w:r>
-    </w:p>
-    <w:p>
-      <w:pPr>
-        <w:rPr>
-          <w:b/>
-          <w:bCs/>
-        </w:rPr>
-      </w:pPr>
-      <w:r>
-        <w:rPr>
-          <w:b/>
-          <w:bCs/>
-        </w:rPr>
-        <w:t>Train</w:t>
-      </w:r>
-    </w:p>
-    <w:p>
-      <w:r>
-        <w:t xml:space="preserve">List train tickets from new </w:t>
-      </w:r>
-      <w:proofErr w:type="spellStart"/>
-      <w:r>
-        <w:t>york</w:t>
-      </w:r>
-      <w:proofErr w:type="spellEnd"/>
-      <w:r>
-        <w:t xml:space="preserve"> to </w:t>
-      </w:r>
-      <w:proofErr w:type="spellStart"/>
-      <w:r>
-        <w:t>bronx</w:t>
-      </w:r>
-      <w:proofErr w:type="spellEnd"/>
-      <w:r>
-        <w:t>.</w:t>
-      </w:r>
-    </w:p>
-    <w:p>
-      <w:r>
-        <w:t xml:space="preserve">Book a train from </w:t>
-      </w:r>
-      <w:r>
-        <w:t>New York</w:t>
-      </w:r>
-      <w:r>
-        <w:t xml:space="preserve"> to </w:t>
-      </w:r>
-      <w:r>
-        <w:t>Bronx</w:t>
-      </w:r>
-      <w:r>
-        <w:t xml:space="preserve"> on </w:t>
-      </w:r>
-      <w:r>
-        <w:t>Apr</w:t>
-      </w:r>
-      <w:r>
-        <w:t xml:space="preserve"> 25, </w:t>
-      </w:r>
-      <w:proofErr w:type="gramStart"/>
-      <w:r>
-        <w:t>2025</w:t>
-      </w:r>
-      <w:proofErr w:type="gramEnd"/>
-      <w:r>
-        <w:t xml:space="preserve"> at 10:00 AM</w:t>
-      </w:r>
-    </w:p>
-    <w:p>
-      <w:r>
-        <w:rPr>
-          <w:u w:val="single"/>
-        </w:rPr>
-        <w:t>OR</w:t>
-      </w:r>
-    </w:p>
-    <w:p>
-      <w:r>
-        <w:t>Book a train from New York to Bronx at 9:00 AM.</w:t>
-      </w:r>
-    </w:p>
-    <w:p>
-      <w:r>
-        <w:t>Confirm booking for kem_chr12.</w:t>
-      </w:r>
-    </w:p>
-    <w:p/>
-    <w:p>
-      <w:pPr>
-        <w:rPr>
-          <w:b/>
-          <w:bCs/>
-        </w:rPr>
-      </w:pPr>
-      <w:r>
-        <w:rPr>
-          <w:b/>
-          <w:bCs/>
-        </w:rPr>
-        <w:t>what the user has reserved</w:t>
-      </w:r>
-    </w:p>
-    <w:p>
-      <w:r>
-        <w:t>List Bookings for rob_jam1</w:t>
-      </w:r>
-      <w:r>
-        <w:t>.</w:t>
-      </w:r>
-    </w:p>
-    <w:p>
-      <w:r>
-        <w:t>List my reservations.</w:t>
-      </w:r>
-    </w:p>
-    <w:p/>
-    <w:p>
-      <w:pPr>
-        <w:rPr>
-          <w:b/>
-          <w:bCs/>
-        </w:rPr>
-      </w:pPr>
-      <w:r>
-        <w:rPr>
-          <w:b/>
-          <w:bCs/>
-        </w:rPr>
-        <w:t>Train Booking</w:t>
-      </w:r>
-    </w:p>
-    <w:p>
-      <w:r>
-        <w:lastRenderedPageBreak/>
-        <w:t>List train schedules</w:t>
-      </w:r>
-      <w:r>
-        <w:t>.</w:t>
-      </w:r>
-    </w:p>
-    <w:p>
-      <w:r>
-        <w:t>List train Schedule in New York.</w:t>
-      </w:r>
-    </w:p>
-    <w:p>
-      <w:r>
-        <w:t xml:space="preserve">Book a train from </w:t>
-      </w:r>
-      <w:r>
-        <w:t>Penn Station to Albany-Rensselaer</w:t>
-      </w:r>
-      <w:r>
-        <w:t xml:space="preserve"> </w:t>
-      </w:r>
-      <w:r>
-        <w:t xml:space="preserve">on May 15, </w:t>
-      </w:r>
-      <w:proofErr w:type="gramStart"/>
-      <w:r>
-        <w:t>2025</w:t>
-      </w:r>
-      <w:proofErr w:type="gramEnd"/>
-      <w:r>
-        <w:t xml:space="preserve"> at </w:t>
-      </w:r>
-      <w:r>
-        <w:t>9</w:t>
-      </w:r>
-      <w:r>
-        <w:t xml:space="preserve">:00 </w:t>
-      </w:r>
-      <w:r>
-        <w:t>A</w:t>
-      </w:r>
-      <w:r>
-        <w:t>M</w:t>
-      </w:r>
-      <w:r>
-        <w:t>.</w:t>
-      </w:r>
-    </w:p>
-    <w:p>
-      <w:pPr>
-        <w:rPr>
-          <w:u w:val="single"/>
-        </w:rPr>
-      </w:pPr>
-      <w:r>
-        <w:rPr>
-          <w:u w:val="single"/>
-        </w:rPr>
-        <w:t>OR</w:t>
-      </w:r>
-    </w:p>
-    <w:p>
-      <w:r>
-        <w:t>Confirm</w:t>
-      </w:r>
-      <w:r>
-        <w:t xml:space="preserve"> 2 tickets </w:t>
-      </w:r>
-      <w:r>
-        <w:t>for rob_jam1.</w:t>
-      </w:r>
-    </w:p>
-    <w:p>
-      <w:pPr>
-        <w:rPr>
-          <w:u w:val="single"/>
-        </w:rPr>
-      </w:pPr>
-    </w:p>
-    <w:p>
-      <w:r>
-        <w:t xml:space="preserve">Book a </w:t>
-      </w:r>
-      <w:r>
-        <w:t>train</w:t>
-      </w:r>
-      <w:r>
-        <w:t xml:space="preserve"> ticket from </w:t>
-      </w:r>
-      <w:r>
-        <w:t>Penn Station to Albany-Rensselaer</w:t>
-      </w:r>
-      <w:r>
-        <w:t xml:space="preserve"> </w:t>
-      </w:r>
-      <w:r>
-        <w:t xml:space="preserve">on </w:t>
-      </w:r>
-      <w:r>
-        <w:t>Apr</w:t>
-      </w:r>
-      <w:r>
-        <w:t xml:space="preserve"> 21, </w:t>
-      </w:r>
-      <w:proofErr w:type="gramStart"/>
-      <w:r>
-        <w:t>2025</w:t>
-      </w:r>
-      <w:proofErr w:type="gramEnd"/>
-      <w:r>
-        <w:t xml:space="preserve"> at </w:t>
-      </w:r>
-      <w:r>
-        <w:t>9</w:t>
-      </w:r>
-      <w:r>
-        <w:t>:00 AM for 2 adults</w:t>
-      </w:r>
-      <w:r>
-        <w:t>.</w:t>
-      </w:r>
-    </w:p>
-    <w:p>
-      <w:r>
-        <w:t xml:space="preserve">Confirm the </w:t>
-      </w:r>
-      <w:r>
-        <w:t>train</w:t>
-      </w:r>
-      <w:r>
-        <w:t xml:space="preserve"> booking</w:t>
-      </w:r>
-      <w:r>
-        <w:t xml:space="preserve"> for rob_jam1.</w:t>
+        <w:t xml:space="preserve"> tickets for Reggae Sumfest on July 21, 2025.</w:t>
       </w:r>
     </w:p>
     <w:p>
@@ -469,6 +176,528 @@
       </w:r>
     </w:p>
     <w:p>
+      <w:pPr>
+        <w:pStyle w:val="ListParagraph"/>
+        <w:numPr>
+          <w:ilvl w:val="0"/>
+          <w:numId w:val="3"/>
+        </w:numPr>
+        <w:spacing w:line="480" w:lineRule="auto"/>
+        <w:rPr>
+          <w:u w:val="single"/>
+        </w:rPr>
+      </w:pPr>
+      <w:r>
+        <w:t xml:space="preserve">Book </w:t>
+      </w:r>
+      <w:r>
+        <w:t>2</w:t>
+      </w:r>
+      <w:r>
+        <w:t xml:space="preserve"> tickets for Reggae Sumfest</w:t>
+      </w:r>
+      <w:r>
+        <w:t>.</w:t>
+      </w:r>
+    </w:p>
+    <w:p>
+      <w:pPr>
+        <w:pStyle w:val="ListParagraph"/>
+        <w:numPr>
+          <w:ilvl w:val="0"/>
+          <w:numId w:val="3"/>
+        </w:numPr>
+        <w:spacing w:line="480" w:lineRule="auto"/>
+      </w:pPr>
+      <w:r>
+        <w:t>B</w:t>
+      </w:r>
+      <w:r>
+        <w:t>ook two General Admission tickets for Reggae Sumfest on July 21, 2025</w:t>
+      </w:r>
+      <w:r>
+        <w:t>.</w:t>
+      </w:r>
+    </w:p>
+    <w:p>
+      <w:pPr>
+        <w:pStyle w:val="ListParagraph"/>
+        <w:numPr>
+          <w:ilvl w:val="0"/>
+          <w:numId w:val="3"/>
+        </w:numPr>
+        <w:spacing w:line="480" w:lineRule="auto"/>
+      </w:pPr>
+      <w:r>
+        <w:t>Confirm the booking for rob_jam1.</w:t>
+      </w:r>
+    </w:p>
+    <w:p>
+      <w:pPr>
+        <w:pStyle w:val="ListParagraph"/>
+        <w:spacing w:line="480" w:lineRule="auto"/>
+      </w:pPr>
+    </w:p>
+    <w:p>
+      <w:pPr>
+        <w:rPr>
+          <w:rFonts w:ascii="Georgia" w:hAnsi="Georgia"/>
+          <w:b/>
+          <w:bCs/>
+          <w:sz w:val="28"/>
+          <w:szCs w:val="24"/>
+        </w:rPr>
+      </w:pPr>
+      <w:r>
+        <w:rPr>
+          <w:rFonts w:ascii="Georgia" w:hAnsi="Georgia"/>
+          <w:b/>
+          <w:bCs/>
+          <w:sz w:val="28"/>
+          <w:szCs w:val="24"/>
+        </w:rPr>
+        <w:t>Train</w:t>
+      </w:r>
+    </w:p>
+    <w:p>
+      <w:pPr>
+        <w:pStyle w:val="ListParagraph"/>
+        <w:numPr>
+          <w:ilvl w:val="0"/>
+          <w:numId w:val="4"/>
+        </w:numPr>
+        <w:spacing w:line="480" w:lineRule="auto"/>
+      </w:pPr>
+      <w:r>
+        <w:t>List train tickets from new york to bronx.</w:t>
+      </w:r>
+    </w:p>
+    <w:p>
+      <w:pPr>
+        <w:pStyle w:val="ListParagraph"/>
+        <w:numPr>
+          <w:ilvl w:val="0"/>
+          <w:numId w:val="4"/>
+        </w:numPr>
+        <w:spacing w:line="480" w:lineRule="auto"/>
+      </w:pPr>
+      <w:r>
+        <w:t xml:space="preserve">Book a train from </w:t>
+      </w:r>
+      <w:r>
+        <w:t>New York</w:t>
+      </w:r>
+      <w:r>
+        <w:t xml:space="preserve"> to </w:t>
+      </w:r>
+      <w:r>
+        <w:t>Bronx</w:t>
+      </w:r>
+      <w:r>
+        <w:t xml:space="preserve"> on </w:t>
+      </w:r>
+      <w:r>
+        <w:t>Apr</w:t>
+      </w:r>
+      <w:r>
+        <w:t xml:space="preserve"> 25, 2025 at 10:00 AM</w:t>
+      </w:r>
+    </w:p>
+    <w:p>
+      <w:pPr>
+        <w:rPr>
+          <w:b/>
+          <w:bCs/>
+        </w:rPr>
+      </w:pPr>
+      <w:r>
+        <w:rPr>
+          <w:b/>
+          <w:bCs/>
+          <w:u w:val="single"/>
+        </w:rPr>
+        <w:t>OR</w:t>
+      </w:r>
+    </w:p>
+    <w:p>
+      <w:pPr>
+        <w:pStyle w:val="ListParagraph"/>
+        <w:numPr>
+          <w:ilvl w:val="0"/>
+          <w:numId w:val="5"/>
+        </w:numPr>
+        <w:spacing w:line="480" w:lineRule="auto"/>
+      </w:pPr>
+      <w:r>
+        <w:t>Book a train from New York to Bronx at 9:00 AM.</w:t>
+      </w:r>
+    </w:p>
+    <w:p>
+      <w:pPr>
+        <w:pStyle w:val="ListParagraph"/>
+        <w:numPr>
+          <w:ilvl w:val="0"/>
+          <w:numId w:val="5"/>
+        </w:numPr>
+        <w:spacing w:line="480" w:lineRule="auto"/>
+      </w:pPr>
+      <w:r>
+        <w:t>Confirm booking for kem_chr12.</w:t>
+      </w:r>
+    </w:p>
+    <w:p>
+      <w:pPr>
+        <w:rPr>
+          <w:rFonts w:ascii="Georgia" w:hAnsi="Georgia"/>
+          <w:b/>
+          <w:bCs/>
+          <w:sz w:val="28"/>
+          <w:szCs w:val="28"/>
+        </w:rPr>
+      </w:pPr>
+      <w:r>
+        <w:rPr>
+          <w:rFonts w:ascii="Georgia" w:hAnsi="Georgia"/>
+          <w:b/>
+          <w:bCs/>
+          <w:sz w:val="28"/>
+          <w:szCs w:val="28"/>
+        </w:rPr>
+        <w:lastRenderedPageBreak/>
+        <w:t>W</w:t>
+      </w:r>
+      <w:r>
+        <w:rPr>
+          <w:rFonts w:ascii="Georgia" w:hAnsi="Georgia"/>
+          <w:b/>
+          <w:bCs/>
+          <w:sz w:val="28"/>
+          <w:szCs w:val="28"/>
+        </w:rPr>
+        <w:t xml:space="preserve">hat </w:t>
+      </w:r>
+      <w:r>
+        <w:rPr>
+          <w:rFonts w:ascii="Georgia" w:hAnsi="Georgia"/>
+          <w:b/>
+          <w:bCs/>
+          <w:sz w:val="28"/>
+          <w:szCs w:val="28"/>
+        </w:rPr>
+        <w:t>T</w:t>
+      </w:r>
+      <w:r>
+        <w:rPr>
+          <w:rFonts w:ascii="Georgia" w:hAnsi="Georgia"/>
+          <w:b/>
+          <w:bCs/>
+          <w:sz w:val="28"/>
+          <w:szCs w:val="28"/>
+        </w:rPr>
+        <w:t xml:space="preserve">he </w:t>
+      </w:r>
+      <w:r>
+        <w:rPr>
+          <w:rFonts w:ascii="Georgia" w:hAnsi="Georgia"/>
+          <w:b/>
+          <w:bCs/>
+          <w:sz w:val="28"/>
+          <w:szCs w:val="28"/>
+        </w:rPr>
+        <w:t>Us</w:t>
+      </w:r>
+      <w:r>
+        <w:rPr>
+          <w:rFonts w:ascii="Georgia" w:hAnsi="Georgia"/>
+          <w:b/>
+          <w:bCs/>
+          <w:sz w:val="28"/>
+          <w:szCs w:val="28"/>
+        </w:rPr>
+        <w:t>er</w:t>
+      </w:r>
+      <w:r>
+        <w:rPr>
+          <w:rFonts w:ascii="Georgia" w:hAnsi="Georgia"/>
+          <w:b/>
+          <w:bCs/>
+          <w:sz w:val="28"/>
+          <w:szCs w:val="28"/>
+        </w:rPr>
+        <w:t xml:space="preserve"> H</w:t>
+      </w:r>
+      <w:r>
+        <w:rPr>
+          <w:rFonts w:ascii="Georgia" w:hAnsi="Georgia"/>
+          <w:b/>
+          <w:bCs/>
+          <w:sz w:val="28"/>
+          <w:szCs w:val="28"/>
+        </w:rPr>
+        <w:t xml:space="preserve">as </w:t>
+      </w:r>
+      <w:r>
+        <w:rPr>
+          <w:rFonts w:ascii="Georgia" w:hAnsi="Georgia"/>
+          <w:b/>
+          <w:bCs/>
+          <w:sz w:val="28"/>
+          <w:szCs w:val="28"/>
+        </w:rPr>
+        <w:t>R</w:t>
+      </w:r>
+      <w:r>
+        <w:rPr>
+          <w:rFonts w:ascii="Georgia" w:hAnsi="Georgia"/>
+          <w:b/>
+          <w:bCs/>
+          <w:sz w:val="28"/>
+          <w:szCs w:val="28"/>
+        </w:rPr>
+        <w:t>eserved</w:t>
+      </w:r>
+    </w:p>
+    <w:p>
+      <w:pPr>
+        <w:pStyle w:val="ListParagraph"/>
+        <w:numPr>
+          <w:ilvl w:val="0"/>
+          <w:numId w:val="6"/>
+        </w:numPr>
+        <w:spacing w:line="480" w:lineRule="auto"/>
+      </w:pPr>
+      <w:r>
+        <w:t>List Bookings for rob_jam1</w:t>
+      </w:r>
+      <w:r>
+        <w:t>.</w:t>
+      </w:r>
+    </w:p>
+    <w:p>
+      <w:pPr>
+        <w:pStyle w:val="ListParagraph"/>
+        <w:numPr>
+          <w:ilvl w:val="0"/>
+          <w:numId w:val="6"/>
+        </w:numPr>
+        <w:spacing w:line="480" w:lineRule="auto"/>
+      </w:pPr>
+      <w:r>
+        <w:t>List my reservations.</w:t>
+      </w:r>
+    </w:p>
+    <w:p/>
+    <w:p>
+      <w:pPr>
+        <w:rPr>
+          <w:rFonts w:ascii="Georgia" w:hAnsi="Georgia"/>
+          <w:b/>
+          <w:bCs/>
+          <w:sz w:val="28"/>
+          <w:szCs w:val="28"/>
+        </w:rPr>
+      </w:pPr>
+      <w:r>
+        <w:rPr>
+          <w:rFonts w:ascii="Georgia" w:hAnsi="Georgia"/>
+          <w:b/>
+          <w:bCs/>
+          <w:sz w:val="28"/>
+          <w:szCs w:val="28"/>
+        </w:rPr>
+        <w:t>Train Booking</w:t>
+      </w:r>
+    </w:p>
+    <w:p>
+      <w:pPr>
+        <w:pStyle w:val="ListParagraph"/>
+        <w:numPr>
+          <w:ilvl w:val="0"/>
+          <w:numId w:val="7"/>
+        </w:numPr>
+        <w:spacing w:line="480" w:lineRule="auto"/>
+      </w:pPr>
+      <w:r>
+        <w:t>List train schedules</w:t>
+      </w:r>
+      <w:r>
+        <w:t>.</w:t>
+      </w:r>
+    </w:p>
+    <w:p>
+      <w:pPr>
+        <w:pStyle w:val="ListParagraph"/>
+        <w:numPr>
+          <w:ilvl w:val="0"/>
+          <w:numId w:val="7"/>
+        </w:numPr>
+        <w:spacing w:line="480" w:lineRule="auto"/>
+      </w:pPr>
+      <w:r>
+        <w:t>List train Schedule in New York.</w:t>
+      </w:r>
+    </w:p>
+    <w:p>
+      <w:pPr>
+        <w:pStyle w:val="ListParagraph"/>
+        <w:numPr>
+          <w:ilvl w:val="0"/>
+          <w:numId w:val="7"/>
+        </w:numPr>
+        <w:spacing w:line="480" w:lineRule="auto"/>
+      </w:pPr>
+      <w:r>
+        <w:t xml:space="preserve">Book a train from </w:t>
+      </w:r>
+      <w:r>
+        <w:t>Penn Station to Albany-Rensselaer</w:t>
+      </w:r>
+      <w:r>
+        <w:t xml:space="preserve"> </w:t>
+      </w:r>
+      <w:r>
+        <w:t xml:space="preserve">on May 15, 2025 at </w:t>
+      </w:r>
+      <w:r>
+        <w:t>9</w:t>
+      </w:r>
+      <w:r>
+        <w:t xml:space="preserve">:00 </w:t>
+      </w:r>
+      <w:r>
+        <w:t>A</w:t>
+      </w:r>
+      <w:r>
+        <w:t>M</w:t>
+      </w:r>
+      <w:r>
+        <w:t>.</w:t>
+      </w:r>
+    </w:p>
+    <w:p>
+      <w:pPr>
+        <w:rPr>
+          <w:b/>
+          <w:bCs/>
+          <w:u w:val="single"/>
+        </w:rPr>
+      </w:pPr>
+      <w:r>
+        <w:rPr>
+          <w:b/>
+          <w:bCs/>
+          <w:u w:val="single"/>
+        </w:rPr>
+        <w:t>OR</w:t>
+      </w:r>
+    </w:p>
+    <w:p>
+      <w:pPr>
+        <w:pStyle w:val="ListParagraph"/>
+        <w:numPr>
+          <w:ilvl w:val="0"/>
+          <w:numId w:val="8"/>
+        </w:numPr>
+        <w:spacing w:line="480" w:lineRule="auto"/>
+      </w:pPr>
+      <w:r>
+        <w:t>Confirm</w:t>
+      </w:r>
+      <w:r>
+        <w:t xml:space="preserve"> 2 tickets for rob_jam1.</w:t>
+      </w:r>
+    </w:p>
+    <w:p>
+      <w:pPr>
+        <w:pStyle w:val="ListParagraph"/>
+        <w:numPr>
+          <w:ilvl w:val="0"/>
+          <w:numId w:val="8"/>
+        </w:numPr>
+        <w:spacing w:line="480" w:lineRule="auto"/>
+      </w:pPr>
+      <w:r>
+        <w:t xml:space="preserve">Book a </w:t>
+      </w:r>
+      <w:r>
+        <w:t>train</w:t>
+      </w:r>
+      <w:r>
+        <w:t xml:space="preserve"> ticket from </w:t>
+      </w:r>
+      <w:r>
+        <w:t>Penn Station to Albany-Rensselaer</w:t>
+      </w:r>
+      <w:r>
+        <w:t xml:space="preserve"> </w:t>
+      </w:r>
+      <w:r>
+        <w:t xml:space="preserve">on </w:t>
+      </w:r>
+      <w:r>
+        <w:t>Apr</w:t>
+      </w:r>
+      <w:r>
+        <w:t xml:space="preserve"> 21, 2025 at </w:t>
+      </w:r>
+      <w:r>
+        <w:t>9</w:t>
+      </w:r>
+      <w:r>
+        <w:t>:00 AM for 2 adults</w:t>
+      </w:r>
+      <w:r>
+        <w:t>.</w:t>
+      </w:r>
+    </w:p>
+    <w:p>
+      <w:pPr>
+        <w:pStyle w:val="ListParagraph"/>
+        <w:numPr>
+          <w:ilvl w:val="0"/>
+          <w:numId w:val="8"/>
+        </w:numPr>
+        <w:spacing w:line="480" w:lineRule="auto"/>
+      </w:pPr>
+      <w:r>
+        <w:t xml:space="preserve">Confirm the </w:t>
+      </w:r>
+      <w:r>
+        <w:t>train</w:t>
+      </w:r>
+      <w:r>
+        <w:t xml:space="preserve"> booking</w:t>
+      </w:r>
+      <w:r>
+        <w:t xml:space="preserve"> for rob_jam1.</w:t>
+      </w:r>
+    </w:p>
+    <w:p>
+      <w:pPr>
+        <w:rPr>
+          <w:b/>
+          <w:bCs/>
+          <w:u w:val="single"/>
+        </w:rPr>
+      </w:pPr>
+      <w:r>
+        <w:rPr>
+          <w:b/>
+          <w:bCs/>
+          <w:u w:val="single"/>
+        </w:rPr>
+        <w:t>OR</w:t>
+      </w:r>
+    </w:p>
+    <w:p>
+      <w:pPr>
+        <w:pStyle w:val="ListParagraph"/>
+        <w:numPr>
+          <w:ilvl w:val="0"/>
+          <w:numId w:val="9"/>
+        </w:numPr>
+        <w:spacing w:line="480" w:lineRule="auto"/>
+      </w:pPr>
       <w:r>
         <w:t>Confirm booking</w:t>
       </w:r>
@@ -508,6 +737,1055 @@
     </w:sectPr>
   </w:body>
 </w:document>
+</file>
+
+<file path=word/numbering.xml><?xml version="1.0" encoding="utf-8"?>
+<w:numbering xmlns:wpc="http://schemas.microsoft.com/office/word/2010/wordprocessingCanvas" xmlns:cx="http://schemas.microsoft.com/office/drawing/2014/chartex" xmlns:cx1="http://schemas.microsoft.com/office/drawing/2015/9/8/chartex" xmlns:cx2="http://schemas.microsoft.com/office/drawing/2015/10/21/chartex" xmlns:cx3="http://schemas.microsoft.com/office/drawing/2016/5/9/chartex" xmlns:cx4="http://schemas.microsoft.com/office/drawing/2016/5/10/chartex" xmlns:cx5="http://schemas.microsoft.com/office/drawing/2016/5/11/chartex" xmlns:cx6="http://schemas.microsoft.com/office/drawing/2016/5/12/chartex" xmlns:cx7="http://schemas.microsoft.com/office/drawing/2016/5/13/chartex" xmlns:cx8="http://schemas.microsoft.com/office/drawing/2016/5/14/chartex" xmlns:mc="http://schemas.openxmlformats.org/markup-compatibility/2006" xmlns:aink="http://schemas.microsoft.com/office/drawing/2016/ink" xmlns:am3d="http://schemas.microsoft.com/office/drawing/2017/model3d" xmlns:o="urn:schemas-microsoft-com:office:office" xmlns:oel="http://schemas.microsoft.com/office/2019/extlst" xmlns:r="http://schemas.openxmlformats.org/officeDocument/2006/relationships" xmlns:m="http://schemas.openxmlformats.org/officeDocument/2006/math" xmlns:v="urn:schemas-microsoft-com:vml" xmlns:wp14="http://schemas.microsoft.com/office/word/2010/wordprocessingDrawing" xmlns:wp="http://schemas.openxmlformats.org/drawingml/2006/wordprocessingDrawing" xmlns:w10="urn:schemas-microsoft-com:office:word" xmlns:w="http://schemas.openxmlformats.org/wordprocessingml/2006/main" xmlns:w14="http://schemas.microsoft.com/office/word/2010/wordml" xmlns:w15="http://schemas.microsoft.com/office/word/2012/wordml" xmlns:w16cex="http://schemas.microsoft.com/office/word/2018/wordml/cex" xmlns:w16cid="http://schemas.microsoft.com/office/word/2016/wordml/cid" xmlns:w16="http://schemas.microsoft.com/office/word/2018/wordml" xmlns:w16du="http://schemas.microsoft.com/office/word/2023/wordml/word16du" xmlns:w16sdtdh="http://schemas.microsoft.com/office/word/2020/wordml/sdtdatahash" xmlns:w16sdtfl="http://schemas.microsoft.com/office/word/2024/wordml/sdtformatlock" xmlns:w16se="http://schemas.microsoft.com/office/word/2015/wordml/symex" xmlns:wpg="http://schemas.microsoft.com/office/word/2010/wordprocessingGroup" xmlns:wpi="http://schemas.microsoft.com/office/word/2010/wordprocessingInk" xmlns:wne="http://schemas.microsoft.com/office/word/2006/wordml" xmlns:wps="http://schemas.microsoft.com/office/word/2010/wordprocessingShape" mc:Ignorable="w14 w15 w16se w16cid w16 w16cex w16sdtdh w16sdtfl w16du wp14">
+  <w:abstractNum w:abstractNumId="0" w15:restartNumberingAfterBreak="0">
+    <w:nsid w:val="2E5A6219"/>
+    <w:multiLevelType w:val="hybridMultilevel"/>
+    <w:tmpl w:val="51DA6F0E"/>
+    <w:lvl w:ilvl="0" w:tplc="04090001">
+      <w:start w:val="1"/>
+      <w:numFmt w:val="bullet"/>
+      <w:lvlText w:val=""/>
+      <w:lvlJc w:val="left"/>
+      <w:pPr>
+        <w:ind w:left="720" w:hanging="360"/>
+      </w:pPr>
+      <w:rPr>
+        <w:rFonts w:ascii="Symbol" w:hAnsi="Symbol" w:hint="default"/>
+      </w:rPr>
+    </w:lvl>
+    <w:lvl w:ilvl="1" w:tplc="04090003" w:tentative="1">
+      <w:start w:val="1"/>
+      <w:numFmt w:val="bullet"/>
+      <w:lvlText w:val="o"/>
+      <w:lvlJc w:val="left"/>
+      <w:pPr>
+        <w:ind w:left="1440" w:hanging="360"/>
+      </w:pPr>
+      <w:rPr>
+        <w:rFonts w:ascii="Courier New" w:hAnsi="Courier New" w:cs="Courier New" w:hint="default"/>
+      </w:rPr>
+    </w:lvl>
+    <w:lvl w:ilvl="2" w:tplc="04090005" w:tentative="1">
+      <w:start w:val="1"/>
+      <w:numFmt w:val="bullet"/>
+      <w:lvlText w:val=""/>
+      <w:lvlJc w:val="left"/>
+      <w:pPr>
+        <w:ind w:left="2160" w:hanging="360"/>
+      </w:pPr>
+      <w:rPr>
+        <w:rFonts w:ascii="Wingdings" w:hAnsi="Wingdings" w:hint="default"/>
+      </w:rPr>
+    </w:lvl>
+    <w:lvl w:ilvl="3" w:tplc="04090001" w:tentative="1">
+      <w:start w:val="1"/>
+      <w:numFmt w:val="bullet"/>
+      <w:lvlText w:val=""/>
+      <w:lvlJc w:val="left"/>
+      <w:pPr>
+        <w:ind w:left="2880" w:hanging="360"/>
+      </w:pPr>
+      <w:rPr>
+        <w:rFonts w:ascii="Symbol" w:hAnsi="Symbol" w:hint="default"/>
+      </w:rPr>
+    </w:lvl>
+    <w:lvl w:ilvl="4" w:tplc="04090003" w:tentative="1">
+      <w:start w:val="1"/>
+      <w:numFmt w:val="bullet"/>
+      <w:lvlText w:val="o"/>
+      <w:lvlJc w:val="left"/>
+      <w:pPr>
+        <w:ind w:left="3600" w:hanging="360"/>
+      </w:pPr>
+      <w:rPr>
+        <w:rFonts w:ascii="Courier New" w:hAnsi="Courier New" w:cs="Courier New" w:hint="default"/>
+      </w:rPr>
+    </w:lvl>
+    <w:lvl w:ilvl="5" w:tplc="04090005" w:tentative="1">
+      <w:start w:val="1"/>
+      <w:numFmt w:val="bullet"/>
+      <w:lvlText w:val=""/>
+      <w:lvlJc w:val="left"/>
+      <w:pPr>
+        <w:ind w:left="4320" w:hanging="360"/>
+      </w:pPr>
+      <w:rPr>
+        <w:rFonts w:ascii="Wingdings" w:hAnsi="Wingdings" w:hint="default"/>
+      </w:rPr>
+    </w:lvl>
+    <w:lvl w:ilvl="6" w:tplc="04090001" w:tentative="1">
+      <w:start w:val="1"/>
+      <w:numFmt w:val="bullet"/>
+      <w:lvlText w:val=""/>
+      <w:lvlJc w:val="left"/>
+      <w:pPr>
+        <w:ind w:left="5040" w:hanging="360"/>
+      </w:pPr>
+      <w:rPr>
+        <w:rFonts w:ascii="Symbol" w:hAnsi="Symbol" w:hint="default"/>
+      </w:rPr>
+    </w:lvl>
+    <w:lvl w:ilvl="7" w:tplc="04090003" w:tentative="1">
+      <w:start w:val="1"/>
+      <w:numFmt w:val="bullet"/>
+      <w:lvlText w:val="o"/>
+      <w:lvlJc w:val="left"/>
+      <w:pPr>
+        <w:ind w:left="5760" w:hanging="360"/>
+      </w:pPr>
+      <w:rPr>
+        <w:rFonts w:ascii="Courier New" w:hAnsi="Courier New" w:cs="Courier New" w:hint="default"/>
+      </w:rPr>
+    </w:lvl>
+    <w:lvl w:ilvl="8" w:tplc="04090005" w:tentative="1">
+      <w:start w:val="1"/>
+      <w:numFmt w:val="bullet"/>
+      <w:lvlText w:val=""/>
+      <w:lvlJc w:val="left"/>
+      <w:pPr>
+        <w:ind w:left="6480" w:hanging="360"/>
+      </w:pPr>
+      <w:rPr>
+        <w:rFonts w:ascii="Wingdings" w:hAnsi="Wingdings" w:hint="default"/>
+      </w:rPr>
+    </w:lvl>
+  </w:abstractNum>
+  <w:abstractNum w:abstractNumId="1" w15:restartNumberingAfterBreak="0">
+    <w:nsid w:val="3486363B"/>
+    <w:multiLevelType w:val="hybridMultilevel"/>
+    <w:tmpl w:val="51B6464A"/>
+    <w:lvl w:ilvl="0" w:tplc="04090001">
+      <w:start w:val="1"/>
+      <w:numFmt w:val="bullet"/>
+      <w:lvlText w:val=""/>
+      <w:lvlJc w:val="left"/>
+      <w:pPr>
+        <w:ind w:left="720" w:hanging="360"/>
+      </w:pPr>
+      <w:rPr>
+        <w:rFonts w:ascii="Symbol" w:hAnsi="Symbol" w:hint="default"/>
+      </w:rPr>
+    </w:lvl>
+    <w:lvl w:ilvl="1" w:tplc="04090003" w:tentative="1">
+      <w:start w:val="1"/>
+      <w:numFmt w:val="bullet"/>
+      <w:lvlText w:val="o"/>
+      <w:lvlJc w:val="left"/>
+      <w:pPr>
+        <w:ind w:left="1440" w:hanging="360"/>
+      </w:pPr>
+      <w:rPr>
+        <w:rFonts w:ascii="Courier New" w:hAnsi="Courier New" w:cs="Courier New" w:hint="default"/>
+      </w:rPr>
+    </w:lvl>
+    <w:lvl w:ilvl="2" w:tplc="04090005" w:tentative="1">
+      <w:start w:val="1"/>
+      <w:numFmt w:val="bullet"/>
+      <w:lvlText w:val=""/>
+      <w:lvlJc w:val="left"/>
+      <w:pPr>
+        <w:ind w:left="2160" w:hanging="360"/>
+      </w:pPr>
+      <w:rPr>
+        <w:rFonts w:ascii="Wingdings" w:hAnsi="Wingdings" w:hint="default"/>
+      </w:rPr>
+    </w:lvl>
+    <w:lvl w:ilvl="3" w:tplc="04090001" w:tentative="1">
+      <w:start w:val="1"/>
+      <w:numFmt w:val="bullet"/>
+      <w:lvlText w:val=""/>
+      <w:lvlJc w:val="left"/>
+      <w:pPr>
+        <w:ind w:left="2880" w:hanging="360"/>
+      </w:pPr>
+      <w:rPr>
+        <w:rFonts w:ascii="Symbol" w:hAnsi="Symbol" w:hint="default"/>
+      </w:rPr>
+    </w:lvl>
+    <w:lvl w:ilvl="4" w:tplc="04090003" w:tentative="1">
+      <w:start w:val="1"/>
+      <w:numFmt w:val="bullet"/>
+      <w:lvlText w:val="o"/>
+      <w:lvlJc w:val="left"/>
+      <w:pPr>
+        <w:ind w:left="3600" w:hanging="360"/>
+      </w:pPr>
+      <w:rPr>
+        <w:rFonts w:ascii="Courier New" w:hAnsi="Courier New" w:cs="Courier New" w:hint="default"/>
+      </w:rPr>
+    </w:lvl>
+    <w:lvl w:ilvl="5" w:tplc="04090005" w:tentative="1">
+      <w:start w:val="1"/>
+      <w:numFmt w:val="bullet"/>
+      <w:lvlText w:val=""/>
+      <w:lvlJc w:val="left"/>
+      <w:pPr>
+        <w:ind w:left="4320" w:hanging="360"/>
+      </w:pPr>
+      <w:rPr>
+        <w:rFonts w:ascii="Wingdings" w:hAnsi="Wingdings" w:hint="default"/>
+      </w:rPr>
+    </w:lvl>
+    <w:lvl w:ilvl="6" w:tplc="04090001" w:tentative="1">
+      <w:start w:val="1"/>
+      <w:numFmt w:val="bullet"/>
+      <w:lvlText w:val=""/>
+      <w:lvlJc w:val="left"/>
+      <w:pPr>
+        <w:ind w:left="5040" w:hanging="360"/>
+      </w:pPr>
+      <w:rPr>
+        <w:rFonts w:ascii="Symbol" w:hAnsi="Symbol" w:hint="default"/>
+      </w:rPr>
+    </w:lvl>
+    <w:lvl w:ilvl="7" w:tplc="04090003" w:tentative="1">
+      <w:start w:val="1"/>
+      <w:numFmt w:val="bullet"/>
+      <w:lvlText w:val="o"/>
+      <w:lvlJc w:val="left"/>
+      <w:pPr>
+        <w:ind w:left="5760" w:hanging="360"/>
+      </w:pPr>
+      <w:rPr>
+        <w:rFonts w:ascii="Courier New" w:hAnsi="Courier New" w:cs="Courier New" w:hint="default"/>
+      </w:rPr>
+    </w:lvl>
+    <w:lvl w:ilvl="8" w:tplc="04090005" w:tentative="1">
+      <w:start w:val="1"/>
+      <w:numFmt w:val="bullet"/>
+      <w:lvlText w:val=""/>
+      <w:lvlJc w:val="left"/>
+      <w:pPr>
+        <w:ind w:left="6480" w:hanging="360"/>
+      </w:pPr>
+      <w:rPr>
+        <w:rFonts w:ascii="Wingdings" w:hAnsi="Wingdings" w:hint="default"/>
+      </w:rPr>
+    </w:lvl>
+  </w:abstractNum>
+  <w:abstractNum w:abstractNumId="2" w15:restartNumberingAfterBreak="0">
+    <w:nsid w:val="43E43E26"/>
+    <w:multiLevelType w:val="hybridMultilevel"/>
+    <w:tmpl w:val="05C49828"/>
+    <w:lvl w:ilvl="0" w:tplc="04090001">
+      <w:start w:val="1"/>
+      <w:numFmt w:val="bullet"/>
+      <w:lvlText w:val=""/>
+      <w:lvlJc w:val="left"/>
+      <w:pPr>
+        <w:ind w:left="720" w:hanging="360"/>
+      </w:pPr>
+      <w:rPr>
+        <w:rFonts w:ascii="Symbol" w:hAnsi="Symbol" w:hint="default"/>
+      </w:rPr>
+    </w:lvl>
+    <w:lvl w:ilvl="1" w:tplc="04090003" w:tentative="1">
+      <w:start w:val="1"/>
+      <w:numFmt w:val="bullet"/>
+      <w:lvlText w:val="o"/>
+      <w:lvlJc w:val="left"/>
+      <w:pPr>
+        <w:ind w:left="1440" w:hanging="360"/>
+      </w:pPr>
+      <w:rPr>
+        <w:rFonts w:ascii="Courier New" w:hAnsi="Courier New" w:cs="Courier New" w:hint="default"/>
+      </w:rPr>
+    </w:lvl>
+    <w:lvl w:ilvl="2" w:tplc="04090005" w:tentative="1">
+      <w:start w:val="1"/>
+      <w:numFmt w:val="bullet"/>
+      <w:lvlText w:val=""/>
+      <w:lvlJc w:val="left"/>
+      <w:pPr>
+        <w:ind w:left="2160" w:hanging="360"/>
+      </w:pPr>
+      <w:rPr>
+        <w:rFonts w:ascii="Wingdings" w:hAnsi="Wingdings" w:hint="default"/>
+      </w:rPr>
+    </w:lvl>
+    <w:lvl w:ilvl="3" w:tplc="04090001" w:tentative="1">
+      <w:start w:val="1"/>
+      <w:numFmt w:val="bullet"/>
+      <w:lvlText w:val=""/>
+      <w:lvlJc w:val="left"/>
+      <w:pPr>
+        <w:ind w:left="2880" w:hanging="360"/>
+      </w:pPr>
+      <w:rPr>
+        <w:rFonts w:ascii="Symbol" w:hAnsi="Symbol" w:hint="default"/>
+      </w:rPr>
+    </w:lvl>
+    <w:lvl w:ilvl="4" w:tplc="04090003" w:tentative="1">
+      <w:start w:val="1"/>
+      <w:numFmt w:val="bullet"/>
+      <w:lvlText w:val="o"/>
+      <w:lvlJc w:val="left"/>
+      <w:pPr>
+        <w:ind w:left="3600" w:hanging="360"/>
+      </w:pPr>
+      <w:rPr>
+        <w:rFonts w:ascii="Courier New" w:hAnsi="Courier New" w:cs="Courier New" w:hint="default"/>
+      </w:rPr>
+    </w:lvl>
+    <w:lvl w:ilvl="5" w:tplc="04090005" w:tentative="1">
+      <w:start w:val="1"/>
+      <w:numFmt w:val="bullet"/>
+      <w:lvlText w:val=""/>
+      <w:lvlJc w:val="left"/>
+      <w:pPr>
+        <w:ind w:left="4320" w:hanging="360"/>
+      </w:pPr>
+      <w:rPr>
+        <w:rFonts w:ascii="Wingdings" w:hAnsi="Wingdings" w:hint="default"/>
+      </w:rPr>
+    </w:lvl>
+    <w:lvl w:ilvl="6" w:tplc="04090001" w:tentative="1">
+      <w:start w:val="1"/>
+      <w:numFmt w:val="bullet"/>
+      <w:lvlText w:val=""/>
+      <w:lvlJc w:val="left"/>
+      <w:pPr>
+        <w:ind w:left="5040" w:hanging="360"/>
+      </w:pPr>
+      <w:rPr>
+        <w:rFonts w:ascii="Symbol" w:hAnsi="Symbol" w:hint="default"/>
+      </w:rPr>
+    </w:lvl>
+    <w:lvl w:ilvl="7" w:tplc="04090003" w:tentative="1">
+      <w:start w:val="1"/>
+      <w:numFmt w:val="bullet"/>
+      <w:lvlText w:val="o"/>
+      <w:lvlJc w:val="left"/>
+      <w:pPr>
+        <w:ind w:left="5760" w:hanging="360"/>
+      </w:pPr>
+      <w:rPr>
+        <w:rFonts w:ascii="Courier New" w:hAnsi="Courier New" w:cs="Courier New" w:hint="default"/>
+      </w:rPr>
+    </w:lvl>
+    <w:lvl w:ilvl="8" w:tplc="04090005" w:tentative="1">
+      <w:start w:val="1"/>
+      <w:numFmt w:val="bullet"/>
+      <w:lvlText w:val=""/>
+      <w:lvlJc w:val="left"/>
+      <w:pPr>
+        <w:ind w:left="6480" w:hanging="360"/>
+      </w:pPr>
+      <w:rPr>
+        <w:rFonts w:ascii="Wingdings" w:hAnsi="Wingdings" w:hint="default"/>
+      </w:rPr>
+    </w:lvl>
+  </w:abstractNum>
+  <w:abstractNum w:abstractNumId="3" w15:restartNumberingAfterBreak="0">
+    <w:nsid w:val="5429740C"/>
+    <w:multiLevelType w:val="hybridMultilevel"/>
+    <w:tmpl w:val="6342499E"/>
+    <w:lvl w:ilvl="0" w:tplc="04090001">
+      <w:start w:val="1"/>
+      <w:numFmt w:val="bullet"/>
+      <w:lvlText w:val=""/>
+      <w:lvlJc w:val="left"/>
+      <w:pPr>
+        <w:ind w:left="720" w:hanging="360"/>
+      </w:pPr>
+      <w:rPr>
+        <w:rFonts w:ascii="Symbol" w:hAnsi="Symbol" w:hint="default"/>
+      </w:rPr>
+    </w:lvl>
+    <w:lvl w:ilvl="1" w:tplc="04090003" w:tentative="1">
+      <w:start w:val="1"/>
+      <w:numFmt w:val="bullet"/>
+      <w:lvlText w:val="o"/>
+      <w:lvlJc w:val="left"/>
+      <w:pPr>
+        <w:ind w:left="1440" w:hanging="360"/>
+      </w:pPr>
+      <w:rPr>
+        <w:rFonts w:ascii="Courier New" w:hAnsi="Courier New" w:cs="Courier New" w:hint="default"/>
+      </w:rPr>
+    </w:lvl>
+    <w:lvl w:ilvl="2" w:tplc="04090005" w:tentative="1">
+      <w:start w:val="1"/>
+      <w:numFmt w:val="bullet"/>
+      <w:lvlText w:val=""/>
+      <w:lvlJc w:val="left"/>
+      <w:pPr>
+        <w:ind w:left="2160" w:hanging="360"/>
+      </w:pPr>
+      <w:rPr>
+        <w:rFonts w:ascii="Wingdings" w:hAnsi="Wingdings" w:hint="default"/>
+      </w:rPr>
+    </w:lvl>
+    <w:lvl w:ilvl="3" w:tplc="04090001" w:tentative="1">
+      <w:start w:val="1"/>
+      <w:numFmt w:val="bullet"/>
+      <w:lvlText w:val=""/>
+      <w:lvlJc w:val="left"/>
+      <w:pPr>
+        <w:ind w:left="2880" w:hanging="360"/>
+      </w:pPr>
+      <w:rPr>
+        <w:rFonts w:ascii="Symbol" w:hAnsi="Symbol" w:hint="default"/>
+      </w:rPr>
+    </w:lvl>
+    <w:lvl w:ilvl="4" w:tplc="04090003" w:tentative="1">
+      <w:start w:val="1"/>
+      <w:numFmt w:val="bullet"/>
+      <w:lvlText w:val="o"/>
+      <w:lvlJc w:val="left"/>
+      <w:pPr>
+        <w:ind w:left="3600" w:hanging="360"/>
+      </w:pPr>
+      <w:rPr>
+        <w:rFonts w:ascii="Courier New" w:hAnsi="Courier New" w:cs="Courier New" w:hint="default"/>
+      </w:rPr>
+    </w:lvl>
+    <w:lvl w:ilvl="5" w:tplc="04090005" w:tentative="1">
+      <w:start w:val="1"/>
+      <w:numFmt w:val="bullet"/>
+      <w:lvlText w:val=""/>
+      <w:lvlJc w:val="left"/>
+      <w:pPr>
+        <w:ind w:left="4320" w:hanging="360"/>
+      </w:pPr>
+      <w:rPr>
+        <w:rFonts w:ascii="Wingdings" w:hAnsi="Wingdings" w:hint="default"/>
+      </w:rPr>
+    </w:lvl>
+    <w:lvl w:ilvl="6" w:tplc="04090001" w:tentative="1">
+      <w:start w:val="1"/>
+      <w:numFmt w:val="bullet"/>
+      <w:lvlText w:val=""/>
+      <w:lvlJc w:val="left"/>
+      <w:pPr>
+        <w:ind w:left="5040" w:hanging="360"/>
+      </w:pPr>
+      <w:rPr>
+        <w:rFonts w:ascii="Symbol" w:hAnsi="Symbol" w:hint="default"/>
+      </w:rPr>
+    </w:lvl>
+    <w:lvl w:ilvl="7" w:tplc="04090003" w:tentative="1">
+      <w:start w:val="1"/>
+      <w:numFmt w:val="bullet"/>
+      <w:lvlText w:val="o"/>
+      <w:lvlJc w:val="left"/>
+      <w:pPr>
+        <w:ind w:left="5760" w:hanging="360"/>
+      </w:pPr>
+      <w:rPr>
+        <w:rFonts w:ascii="Courier New" w:hAnsi="Courier New" w:cs="Courier New" w:hint="default"/>
+      </w:rPr>
+    </w:lvl>
+    <w:lvl w:ilvl="8" w:tplc="04090005" w:tentative="1">
+      <w:start w:val="1"/>
+      <w:numFmt w:val="bullet"/>
+      <w:lvlText w:val=""/>
+      <w:lvlJc w:val="left"/>
+      <w:pPr>
+        <w:ind w:left="6480" w:hanging="360"/>
+      </w:pPr>
+      <w:rPr>
+        <w:rFonts w:ascii="Wingdings" w:hAnsi="Wingdings" w:hint="default"/>
+      </w:rPr>
+    </w:lvl>
+  </w:abstractNum>
+  <w:abstractNum w:abstractNumId="4" w15:restartNumberingAfterBreak="0">
+    <w:nsid w:val="58D0704E"/>
+    <w:multiLevelType w:val="hybridMultilevel"/>
+    <w:tmpl w:val="5A445B08"/>
+    <w:lvl w:ilvl="0" w:tplc="04090001">
+      <w:start w:val="1"/>
+      <w:numFmt w:val="bullet"/>
+      <w:lvlText w:val=""/>
+      <w:lvlJc w:val="left"/>
+      <w:pPr>
+        <w:ind w:left="720" w:hanging="360"/>
+      </w:pPr>
+      <w:rPr>
+        <w:rFonts w:ascii="Symbol" w:hAnsi="Symbol" w:hint="default"/>
+      </w:rPr>
+    </w:lvl>
+    <w:lvl w:ilvl="1" w:tplc="04090003" w:tentative="1">
+      <w:start w:val="1"/>
+      <w:numFmt w:val="bullet"/>
+      <w:lvlText w:val="o"/>
+      <w:lvlJc w:val="left"/>
+      <w:pPr>
+        <w:ind w:left="1440" w:hanging="360"/>
+      </w:pPr>
+      <w:rPr>
+        <w:rFonts w:ascii="Courier New" w:hAnsi="Courier New" w:cs="Courier New" w:hint="default"/>
+      </w:rPr>
+    </w:lvl>
+    <w:lvl w:ilvl="2" w:tplc="04090005" w:tentative="1">
+      <w:start w:val="1"/>
+      <w:numFmt w:val="bullet"/>
+      <w:lvlText w:val=""/>
+      <w:lvlJc w:val="left"/>
+      <w:pPr>
+        <w:ind w:left="2160" w:hanging="360"/>
+      </w:pPr>
+      <w:rPr>
+        <w:rFonts w:ascii="Wingdings" w:hAnsi="Wingdings" w:hint="default"/>
+      </w:rPr>
+    </w:lvl>
+    <w:lvl w:ilvl="3" w:tplc="04090001" w:tentative="1">
+      <w:start w:val="1"/>
+      <w:numFmt w:val="bullet"/>
+      <w:lvlText w:val=""/>
+      <w:lvlJc w:val="left"/>
+      <w:pPr>
+        <w:ind w:left="2880" w:hanging="360"/>
+      </w:pPr>
+      <w:rPr>
+        <w:rFonts w:ascii="Symbol" w:hAnsi="Symbol" w:hint="default"/>
+      </w:rPr>
+    </w:lvl>
+    <w:lvl w:ilvl="4" w:tplc="04090003" w:tentative="1">
+      <w:start w:val="1"/>
+      <w:numFmt w:val="bullet"/>
+      <w:lvlText w:val="o"/>
+      <w:lvlJc w:val="left"/>
+      <w:pPr>
+        <w:ind w:left="3600" w:hanging="360"/>
+      </w:pPr>
+      <w:rPr>
+        <w:rFonts w:ascii="Courier New" w:hAnsi="Courier New" w:cs="Courier New" w:hint="default"/>
+      </w:rPr>
+    </w:lvl>
+    <w:lvl w:ilvl="5" w:tplc="04090005" w:tentative="1">
+      <w:start w:val="1"/>
+      <w:numFmt w:val="bullet"/>
+      <w:lvlText w:val=""/>
+      <w:lvlJc w:val="left"/>
+      <w:pPr>
+        <w:ind w:left="4320" w:hanging="360"/>
+      </w:pPr>
+      <w:rPr>
+        <w:rFonts w:ascii="Wingdings" w:hAnsi="Wingdings" w:hint="default"/>
+      </w:rPr>
+    </w:lvl>
+    <w:lvl w:ilvl="6" w:tplc="04090001" w:tentative="1">
+      <w:start w:val="1"/>
+      <w:numFmt w:val="bullet"/>
+      <w:lvlText w:val=""/>
+      <w:lvlJc w:val="left"/>
+      <w:pPr>
+        <w:ind w:left="5040" w:hanging="360"/>
+      </w:pPr>
+      <w:rPr>
+        <w:rFonts w:ascii="Symbol" w:hAnsi="Symbol" w:hint="default"/>
+      </w:rPr>
+    </w:lvl>
+    <w:lvl w:ilvl="7" w:tplc="04090003" w:tentative="1">
+      <w:start w:val="1"/>
+      <w:numFmt w:val="bullet"/>
+      <w:lvlText w:val="o"/>
+      <w:lvlJc w:val="left"/>
+      <w:pPr>
+        <w:ind w:left="5760" w:hanging="360"/>
+      </w:pPr>
+      <w:rPr>
+        <w:rFonts w:ascii="Courier New" w:hAnsi="Courier New" w:cs="Courier New" w:hint="default"/>
+      </w:rPr>
+    </w:lvl>
+    <w:lvl w:ilvl="8" w:tplc="04090005" w:tentative="1">
+      <w:start w:val="1"/>
+      <w:numFmt w:val="bullet"/>
+      <w:lvlText w:val=""/>
+      <w:lvlJc w:val="left"/>
+      <w:pPr>
+        <w:ind w:left="6480" w:hanging="360"/>
+      </w:pPr>
+      <w:rPr>
+        <w:rFonts w:ascii="Wingdings" w:hAnsi="Wingdings" w:hint="default"/>
+      </w:rPr>
+    </w:lvl>
+  </w:abstractNum>
+  <w:abstractNum w:abstractNumId="5" w15:restartNumberingAfterBreak="0">
+    <w:nsid w:val="58FF002F"/>
+    <w:multiLevelType w:val="hybridMultilevel"/>
+    <w:tmpl w:val="541068E6"/>
+    <w:lvl w:ilvl="0" w:tplc="04090001">
+      <w:start w:val="1"/>
+      <w:numFmt w:val="bullet"/>
+      <w:lvlText w:val=""/>
+      <w:lvlJc w:val="left"/>
+      <w:pPr>
+        <w:ind w:left="720" w:hanging="360"/>
+      </w:pPr>
+      <w:rPr>
+        <w:rFonts w:ascii="Symbol" w:hAnsi="Symbol" w:hint="default"/>
+      </w:rPr>
+    </w:lvl>
+    <w:lvl w:ilvl="1" w:tplc="04090003" w:tentative="1">
+      <w:start w:val="1"/>
+      <w:numFmt w:val="bullet"/>
+      <w:lvlText w:val="o"/>
+      <w:lvlJc w:val="left"/>
+      <w:pPr>
+        <w:ind w:left="1440" w:hanging="360"/>
+      </w:pPr>
+      <w:rPr>
+        <w:rFonts w:ascii="Courier New" w:hAnsi="Courier New" w:cs="Courier New" w:hint="default"/>
+      </w:rPr>
+    </w:lvl>
+    <w:lvl w:ilvl="2" w:tplc="04090005" w:tentative="1">
+      <w:start w:val="1"/>
+      <w:numFmt w:val="bullet"/>
+      <w:lvlText w:val=""/>
+      <w:lvlJc w:val="left"/>
+      <w:pPr>
+        <w:ind w:left="2160" w:hanging="360"/>
+      </w:pPr>
+      <w:rPr>
+        <w:rFonts w:ascii="Wingdings" w:hAnsi="Wingdings" w:hint="default"/>
+      </w:rPr>
+    </w:lvl>
+    <w:lvl w:ilvl="3" w:tplc="04090001" w:tentative="1">
+      <w:start w:val="1"/>
+      <w:numFmt w:val="bullet"/>
+      <w:lvlText w:val=""/>
+      <w:lvlJc w:val="left"/>
+      <w:pPr>
+        <w:ind w:left="2880" w:hanging="360"/>
+      </w:pPr>
+      <w:rPr>
+        <w:rFonts w:ascii="Symbol" w:hAnsi="Symbol" w:hint="default"/>
+      </w:rPr>
+    </w:lvl>
+    <w:lvl w:ilvl="4" w:tplc="04090003" w:tentative="1">
+      <w:start w:val="1"/>
+      <w:numFmt w:val="bullet"/>
+      <w:lvlText w:val="o"/>
+      <w:lvlJc w:val="left"/>
+      <w:pPr>
+        <w:ind w:left="3600" w:hanging="360"/>
+      </w:pPr>
+      <w:rPr>
+        <w:rFonts w:ascii="Courier New" w:hAnsi="Courier New" w:cs="Courier New" w:hint="default"/>
+      </w:rPr>
+    </w:lvl>
+    <w:lvl w:ilvl="5" w:tplc="04090005" w:tentative="1">
+      <w:start w:val="1"/>
+      <w:numFmt w:val="bullet"/>
+      <w:lvlText w:val=""/>
+      <w:lvlJc w:val="left"/>
+      <w:pPr>
+        <w:ind w:left="4320" w:hanging="360"/>
+      </w:pPr>
+      <w:rPr>
+        <w:rFonts w:ascii="Wingdings" w:hAnsi="Wingdings" w:hint="default"/>
+      </w:rPr>
+    </w:lvl>
+    <w:lvl w:ilvl="6" w:tplc="04090001" w:tentative="1">
+      <w:start w:val="1"/>
+      <w:numFmt w:val="bullet"/>
+      <w:lvlText w:val=""/>
+      <w:lvlJc w:val="left"/>
+      <w:pPr>
+        <w:ind w:left="5040" w:hanging="360"/>
+      </w:pPr>
+      <w:rPr>
+        <w:rFonts w:ascii="Symbol" w:hAnsi="Symbol" w:hint="default"/>
+      </w:rPr>
+    </w:lvl>
+    <w:lvl w:ilvl="7" w:tplc="04090003" w:tentative="1">
+      <w:start w:val="1"/>
+      <w:numFmt w:val="bullet"/>
+      <w:lvlText w:val="o"/>
+      <w:lvlJc w:val="left"/>
+      <w:pPr>
+        <w:ind w:left="5760" w:hanging="360"/>
+      </w:pPr>
+      <w:rPr>
+        <w:rFonts w:ascii="Courier New" w:hAnsi="Courier New" w:cs="Courier New" w:hint="default"/>
+      </w:rPr>
+    </w:lvl>
+    <w:lvl w:ilvl="8" w:tplc="04090005" w:tentative="1">
+      <w:start w:val="1"/>
+      <w:numFmt w:val="bullet"/>
+      <w:lvlText w:val=""/>
+      <w:lvlJc w:val="left"/>
+      <w:pPr>
+        <w:ind w:left="6480" w:hanging="360"/>
+      </w:pPr>
+      <w:rPr>
+        <w:rFonts w:ascii="Wingdings" w:hAnsi="Wingdings" w:hint="default"/>
+      </w:rPr>
+    </w:lvl>
+  </w:abstractNum>
+  <w:abstractNum w:abstractNumId="6" w15:restartNumberingAfterBreak="0">
+    <w:nsid w:val="60747E1F"/>
+    <w:multiLevelType w:val="hybridMultilevel"/>
+    <w:tmpl w:val="9566DB42"/>
+    <w:lvl w:ilvl="0" w:tplc="04090001">
+      <w:start w:val="1"/>
+      <w:numFmt w:val="bullet"/>
+      <w:lvlText w:val=""/>
+      <w:lvlJc w:val="left"/>
+      <w:pPr>
+        <w:ind w:left="720" w:hanging="360"/>
+      </w:pPr>
+      <w:rPr>
+        <w:rFonts w:ascii="Symbol" w:hAnsi="Symbol" w:hint="default"/>
+      </w:rPr>
+    </w:lvl>
+    <w:lvl w:ilvl="1" w:tplc="04090003" w:tentative="1">
+      <w:start w:val="1"/>
+      <w:numFmt w:val="bullet"/>
+      <w:lvlText w:val="o"/>
+      <w:lvlJc w:val="left"/>
+      <w:pPr>
+        <w:ind w:left="1440" w:hanging="360"/>
+      </w:pPr>
+      <w:rPr>
+        <w:rFonts w:ascii="Courier New" w:hAnsi="Courier New" w:cs="Courier New" w:hint="default"/>
+      </w:rPr>
+    </w:lvl>
+    <w:lvl w:ilvl="2" w:tplc="04090005" w:tentative="1">
+      <w:start w:val="1"/>
+      <w:numFmt w:val="bullet"/>
+      <w:lvlText w:val=""/>
+      <w:lvlJc w:val="left"/>
+      <w:pPr>
+        <w:ind w:left="2160" w:hanging="360"/>
+      </w:pPr>
+      <w:rPr>
+        <w:rFonts w:ascii="Wingdings" w:hAnsi="Wingdings" w:hint="default"/>
+      </w:rPr>
+    </w:lvl>
+    <w:lvl w:ilvl="3" w:tplc="04090001" w:tentative="1">
+      <w:start w:val="1"/>
+      <w:numFmt w:val="bullet"/>
+      <w:lvlText w:val=""/>
+      <w:lvlJc w:val="left"/>
+      <w:pPr>
+        <w:ind w:left="2880" w:hanging="360"/>
+      </w:pPr>
+      <w:rPr>
+        <w:rFonts w:ascii="Symbol" w:hAnsi="Symbol" w:hint="default"/>
+      </w:rPr>
+    </w:lvl>
+    <w:lvl w:ilvl="4" w:tplc="04090003" w:tentative="1">
+      <w:start w:val="1"/>
+      <w:numFmt w:val="bullet"/>
+      <w:lvlText w:val="o"/>
+      <w:lvlJc w:val="left"/>
+      <w:pPr>
+        <w:ind w:left="3600" w:hanging="360"/>
+      </w:pPr>
+      <w:rPr>
+        <w:rFonts w:ascii="Courier New" w:hAnsi="Courier New" w:cs="Courier New" w:hint="default"/>
+      </w:rPr>
+    </w:lvl>
+    <w:lvl w:ilvl="5" w:tplc="04090005" w:tentative="1">
+      <w:start w:val="1"/>
+      <w:numFmt w:val="bullet"/>
+      <w:lvlText w:val=""/>
+      <w:lvlJc w:val="left"/>
+      <w:pPr>
+        <w:ind w:left="4320" w:hanging="360"/>
+      </w:pPr>
+      <w:rPr>
+        <w:rFonts w:ascii="Wingdings" w:hAnsi="Wingdings" w:hint="default"/>
+      </w:rPr>
+    </w:lvl>
+    <w:lvl w:ilvl="6" w:tplc="04090001" w:tentative="1">
+      <w:start w:val="1"/>
+      <w:numFmt w:val="bullet"/>
+      <w:lvlText w:val=""/>
+      <w:lvlJc w:val="left"/>
+      <w:pPr>
+        <w:ind w:left="5040" w:hanging="360"/>
+      </w:pPr>
+      <w:rPr>
+        <w:rFonts w:ascii="Symbol" w:hAnsi="Symbol" w:hint="default"/>
+      </w:rPr>
+    </w:lvl>
+    <w:lvl w:ilvl="7" w:tplc="04090003" w:tentative="1">
+      <w:start w:val="1"/>
+      <w:numFmt w:val="bullet"/>
+      <w:lvlText w:val="o"/>
+      <w:lvlJc w:val="left"/>
+      <w:pPr>
+        <w:ind w:left="5760" w:hanging="360"/>
+      </w:pPr>
+      <w:rPr>
+        <w:rFonts w:ascii="Courier New" w:hAnsi="Courier New" w:cs="Courier New" w:hint="default"/>
+      </w:rPr>
+    </w:lvl>
+    <w:lvl w:ilvl="8" w:tplc="04090005" w:tentative="1">
+      <w:start w:val="1"/>
+      <w:numFmt w:val="bullet"/>
+      <w:lvlText w:val=""/>
+      <w:lvlJc w:val="left"/>
+      <w:pPr>
+        <w:ind w:left="6480" w:hanging="360"/>
+      </w:pPr>
+      <w:rPr>
+        <w:rFonts w:ascii="Wingdings" w:hAnsi="Wingdings" w:hint="default"/>
+      </w:rPr>
+    </w:lvl>
+  </w:abstractNum>
+  <w:abstractNum w:abstractNumId="7" w15:restartNumberingAfterBreak="0">
+    <w:nsid w:val="76754413"/>
+    <w:multiLevelType w:val="hybridMultilevel"/>
+    <w:tmpl w:val="934C6A08"/>
+    <w:lvl w:ilvl="0" w:tplc="04090001">
+      <w:start w:val="1"/>
+      <w:numFmt w:val="bullet"/>
+      <w:lvlText w:val=""/>
+      <w:lvlJc w:val="left"/>
+      <w:pPr>
+        <w:ind w:left="720" w:hanging="360"/>
+      </w:pPr>
+      <w:rPr>
+        <w:rFonts w:ascii="Symbol" w:hAnsi="Symbol" w:hint="default"/>
+      </w:rPr>
+    </w:lvl>
+    <w:lvl w:ilvl="1" w:tplc="04090003" w:tentative="1">
+      <w:start w:val="1"/>
+      <w:numFmt w:val="bullet"/>
+      <w:lvlText w:val="o"/>
+      <w:lvlJc w:val="left"/>
+      <w:pPr>
+        <w:ind w:left="1440" w:hanging="360"/>
+      </w:pPr>
+      <w:rPr>
+        <w:rFonts w:ascii="Courier New" w:hAnsi="Courier New" w:cs="Courier New" w:hint="default"/>
+      </w:rPr>
+    </w:lvl>
+    <w:lvl w:ilvl="2" w:tplc="04090005" w:tentative="1">
+      <w:start w:val="1"/>
+      <w:numFmt w:val="bullet"/>
+      <w:lvlText w:val=""/>
+      <w:lvlJc w:val="left"/>
+      <w:pPr>
+        <w:ind w:left="2160" w:hanging="360"/>
+      </w:pPr>
+      <w:rPr>
+        <w:rFonts w:ascii="Wingdings" w:hAnsi="Wingdings" w:hint="default"/>
+      </w:rPr>
+    </w:lvl>
+    <w:lvl w:ilvl="3" w:tplc="04090001" w:tentative="1">
+      <w:start w:val="1"/>
+      <w:numFmt w:val="bullet"/>
+      <w:lvlText w:val=""/>
+      <w:lvlJc w:val="left"/>
+      <w:pPr>
+        <w:ind w:left="2880" w:hanging="360"/>
+      </w:pPr>
+      <w:rPr>
+        <w:rFonts w:ascii="Symbol" w:hAnsi="Symbol" w:hint="default"/>
+      </w:rPr>
+    </w:lvl>
+    <w:lvl w:ilvl="4" w:tplc="04090003" w:tentative="1">
+      <w:start w:val="1"/>
+      <w:numFmt w:val="bullet"/>
+      <w:lvlText w:val="o"/>
+      <w:lvlJc w:val="left"/>
+      <w:pPr>
+        <w:ind w:left="3600" w:hanging="360"/>
+      </w:pPr>
+      <w:rPr>
+        <w:rFonts w:ascii="Courier New" w:hAnsi="Courier New" w:cs="Courier New" w:hint="default"/>
+      </w:rPr>
+    </w:lvl>
+    <w:lvl w:ilvl="5" w:tplc="04090005" w:tentative="1">
+      <w:start w:val="1"/>
+      <w:numFmt w:val="bullet"/>
+      <w:lvlText w:val=""/>
+      <w:lvlJc w:val="left"/>
+      <w:pPr>
+        <w:ind w:left="4320" w:hanging="360"/>
+      </w:pPr>
+      <w:rPr>
+        <w:rFonts w:ascii="Wingdings" w:hAnsi="Wingdings" w:hint="default"/>
+      </w:rPr>
+    </w:lvl>
+    <w:lvl w:ilvl="6" w:tplc="04090001" w:tentative="1">
+      <w:start w:val="1"/>
+      <w:numFmt w:val="bullet"/>
+      <w:lvlText w:val=""/>
+      <w:lvlJc w:val="left"/>
+      <w:pPr>
+        <w:ind w:left="5040" w:hanging="360"/>
+      </w:pPr>
+      <w:rPr>
+        <w:rFonts w:ascii="Symbol" w:hAnsi="Symbol" w:hint="default"/>
+      </w:rPr>
+    </w:lvl>
+    <w:lvl w:ilvl="7" w:tplc="04090003" w:tentative="1">
+      <w:start w:val="1"/>
+      <w:numFmt w:val="bullet"/>
+      <w:lvlText w:val="o"/>
+      <w:lvlJc w:val="left"/>
+      <w:pPr>
+        <w:ind w:left="5760" w:hanging="360"/>
+      </w:pPr>
+      <w:rPr>
+        <w:rFonts w:ascii="Courier New" w:hAnsi="Courier New" w:cs="Courier New" w:hint="default"/>
+      </w:rPr>
+    </w:lvl>
+    <w:lvl w:ilvl="8" w:tplc="04090005" w:tentative="1">
+      <w:start w:val="1"/>
+      <w:numFmt w:val="bullet"/>
+      <w:lvlText w:val=""/>
+      <w:lvlJc w:val="left"/>
+      <w:pPr>
+        <w:ind w:left="6480" w:hanging="360"/>
+      </w:pPr>
+      <w:rPr>
+        <w:rFonts w:ascii="Wingdings" w:hAnsi="Wingdings" w:hint="default"/>
+      </w:rPr>
+    </w:lvl>
+  </w:abstractNum>
+  <w:abstractNum w:abstractNumId="8" w15:restartNumberingAfterBreak="0">
+    <w:nsid w:val="7E100C1C"/>
+    <w:multiLevelType w:val="hybridMultilevel"/>
+    <w:tmpl w:val="83F0268C"/>
+    <w:lvl w:ilvl="0" w:tplc="04090001">
+      <w:start w:val="1"/>
+      <w:numFmt w:val="bullet"/>
+      <w:lvlText w:val=""/>
+      <w:lvlJc w:val="left"/>
+      <w:pPr>
+        <w:ind w:left="720" w:hanging="360"/>
+      </w:pPr>
+      <w:rPr>
+        <w:rFonts w:ascii="Symbol" w:hAnsi="Symbol" w:hint="default"/>
+      </w:rPr>
+    </w:lvl>
+    <w:lvl w:ilvl="1" w:tplc="04090003" w:tentative="1">
+      <w:start w:val="1"/>
+      <w:numFmt w:val="bullet"/>
+      <w:lvlText w:val="o"/>
+      <w:lvlJc w:val="left"/>
+      <w:pPr>
+        <w:ind w:left="1440" w:hanging="360"/>
+      </w:pPr>
+      <w:rPr>
+        <w:rFonts w:ascii="Courier New" w:hAnsi="Courier New" w:cs="Courier New" w:hint="default"/>
+      </w:rPr>
+    </w:lvl>
+    <w:lvl w:ilvl="2" w:tplc="04090005" w:tentative="1">
+      <w:start w:val="1"/>
+      <w:numFmt w:val="bullet"/>
+      <w:lvlText w:val=""/>
+      <w:lvlJc w:val="left"/>
+      <w:pPr>
+        <w:ind w:left="2160" w:hanging="360"/>
+      </w:pPr>
+      <w:rPr>
+        <w:rFonts w:ascii="Wingdings" w:hAnsi="Wingdings" w:hint="default"/>
+      </w:rPr>
+    </w:lvl>
+    <w:lvl w:ilvl="3" w:tplc="04090001" w:tentative="1">
+      <w:start w:val="1"/>
+      <w:numFmt w:val="bullet"/>
+      <w:lvlText w:val=""/>
+      <w:lvlJc w:val="left"/>
+      <w:pPr>
+        <w:ind w:left="2880" w:hanging="360"/>
+      </w:pPr>
+      <w:rPr>
+        <w:rFonts w:ascii="Symbol" w:hAnsi="Symbol" w:hint="default"/>
+      </w:rPr>
+    </w:lvl>
+    <w:lvl w:ilvl="4" w:tplc="04090003" w:tentative="1">
+      <w:start w:val="1"/>
+      <w:numFmt w:val="bullet"/>
+      <w:lvlText w:val="o"/>
+      <w:lvlJc w:val="left"/>
+      <w:pPr>
+        <w:ind w:left="3600" w:hanging="360"/>
+      </w:pPr>
+      <w:rPr>
+        <w:rFonts w:ascii="Courier New" w:hAnsi="Courier New" w:cs="Courier New" w:hint="default"/>
+      </w:rPr>
+    </w:lvl>
+    <w:lvl w:ilvl="5" w:tplc="04090005" w:tentative="1">
+      <w:start w:val="1"/>
+      <w:numFmt w:val="bullet"/>
+      <w:lvlText w:val=""/>
+      <w:lvlJc w:val="left"/>
+      <w:pPr>
+        <w:ind w:left="4320" w:hanging="360"/>
+      </w:pPr>
+      <w:rPr>
+        <w:rFonts w:ascii="Wingdings" w:hAnsi="Wingdings" w:hint="default"/>
+      </w:rPr>
+    </w:lvl>
+    <w:lvl w:ilvl="6" w:tplc="04090001" w:tentative="1">
+      <w:start w:val="1"/>
+      <w:numFmt w:val="bullet"/>
+      <w:lvlText w:val=""/>
+      <w:lvlJc w:val="left"/>
+      <w:pPr>
+        <w:ind w:left="5040" w:hanging="360"/>
+      </w:pPr>
+      <w:rPr>
+        <w:rFonts w:ascii="Symbol" w:hAnsi="Symbol" w:hint="default"/>
+      </w:rPr>
+    </w:lvl>
+    <w:lvl w:ilvl="7" w:tplc="04090003" w:tentative="1">
+      <w:start w:val="1"/>
+      <w:numFmt w:val="bullet"/>
+      <w:lvlText w:val="o"/>
+      <w:lvlJc w:val="left"/>
+      <w:pPr>
+        <w:ind w:left="5760" w:hanging="360"/>
+      </w:pPr>
+      <w:rPr>
+        <w:rFonts w:ascii="Courier New" w:hAnsi="Courier New" w:cs="Courier New" w:hint="default"/>
+      </w:rPr>
+    </w:lvl>
+    <w:lvl w:ilvl="8" w:tplc="04090005" w:tentative="1">
+      <w:start w:val="1"/>
+      <w:numFmt w:val="bullet"/>
+      <w:lvlText w:val=""/>
+      <w:lvlJc w:val="left"/>
+      <w:pPr>
+        <w:ind w:left="6480" w:hanging="360"/>
+      </w:pPr>
+      <w:rPr>
+        <w:rFonts w:ascii="Wingdings" w:hAnsi="Wingdings" w:hint="default"/>
+      </w:rPr>
+    </w:lvl>
+  </w:abstractNum>
+  <w:num w:numId="1" w16cid:durableId="1011293908">
+    <w:abstractNumId w:val="6"/>
+  </w:num>
+  <w:num w:numId="2" w16cid:durableId="699402773">
+    <w:abstractNumId w:val="8"/>
+  </w:num>
+  <w:num w:numId="3" w16cid:durableId="22488684">
+    <w:abstractNumId w:val="1"/>
+  </w:num>
+  <w:num w:numId="4" w16cid:durableId="1292132460">
+    <w:abstractNumId w:val="4"/>
+  </w:num>
+  <w:num w:numId="5" w16cid:durableId="1527788015">
+    <w:abstractNumId w:val="3"/>
+  </w:num>
+  <w:num w:numId="6" w16cid:durableId="54739045">
+    <w:abstractNumId w:val="0"/>
+  </w:num>
+  <w:num w:numId="7" w16cid:durableId="903684724">
+    <w:abstractNumId w:val="7"/>
+  </w:num>
+  <w:num w:numId="8" w16cid:durableId="1788772158">
+    <w:abstractNumId w:val="2"/>
+  </w:num>
+  <w:num w:numId="9" w16cid:durableId="884945081">
+    <w:abstractNumId w:val="5"/>
+  </w:num>
+</w:numbering>
 </file>
 
 <file path=word/styles.xml><?xml version="1.0" encoding="utf-8"?>
@@ -1114,6 +2392,7 @@
   <w:style w:type="character" w:default="1" w:styleId="DefaultParagraphFont">
     <w:name w:val="Default Paragraph Font"/>
     <w:uiPriority w:val="1"/>
+    <w:semiHidden/>
     <w:unhideWhenUsed/>
   </w:style>
   <w:style w:type="table" w:default="1" w:styleId="TableNormal">

</xml_diff>

<commit_message>
Add a blank line at the end of Prompt_Structure.docx for consistency
</commit_message>
<xml_diff>
--- a/neural-booker-docs/documentation/Prompt_Structure.docx
+++ b/neural-booker-docs/documentation/Prompt_Structure.docx
@@ -704,6 +704,11 @@
       <w:r>
         <w:t xml:space="preserve"> for rob_jam1.</w:t>
       </w:r>
+    </w:p>
+    <w:p>
+      <w:pPr>
+        <w:spacing w:line="480" w:lineRule="auto"/>
+      </w:pPr>
     </w:p>
     <w:p>
       <w:pPr>

</xml_diff>